<commit_message>
rough first draft of car scene
</commit_message>
<xml_diff>
--- a/! External Files/script/scenes/5. 79 days remain.docx
+++ b/! External Files/script/scenes/5. 79 days remain.docx
@@ -16,6 +16,198 @@
         </w:numPr>
       </w:pPr>
       <w:r>
+        <w:t>Dad found out she is cheating</w:t>
+      </w:r>
+    </w:p>
+    <w:p>
+      <w:pPr>
+        <w:pStyle w:val="ListParagraph"/>
+        <w:numPr>
+          <w:ilvl w:val="0"/>
+          <w:numId w:val="1"/>
+        </w:numPr>
+      </w:pPr>
+      <w:r>
+        <w:t>Son knew the whole time</w:t>
+      </w:r>
+    </w:p>
+    <w:p>
+      <w:pPr>
+        <w:pStyle w:val="ListParagraph"/>
+        <w:numPr>
+          <w:ilvl w:val="0"/>
+          <w:numId w:val="1"/>
+        </w:numPr>
+      </w:pPr>
+      <w:r>
+        <w:t>Dad realises subtly dad he knew the whole time</w:t>
+      </w:r>
+    </w:p>
+    <w:p>
+      <w:pPr>
+        <w:pStyle w:val="ListParagraph"/>
+        <w:numPr>
+          <w:ilvl w:val="0"/>
+          <w:numId w:val="1"/>
+        </w:numPr>
+      </w:pPr>
+      <w:r>
+        <w:t>They fight about it, getting very upset at each other</w:t>
+      </w:r>
+    </w:p>
+    <w:p>
+      <w:pPr>
+        <w:pStyle w:val="ListParagraph"/>
+        <w:numPr>
+          <w:ilvl w:val="1"/>
+          <w:numId w:val="1"/>
+        </w:numPr>
+      </w:pPr>
+      <w:r>
+        <w:t>“SHE CHEATED”</w:t>
+      </w:r>
+    </w:p>
+    <w:p>
+      <w:pPr>
+        <w:pStyle w:val="ListParagraph"/>
+        <w:numPr>
+          <w:ilvl w:val="1"/>
+          <w:numId w:val="1"/>
+        </w:numPr>
+      </w:pPr>
+      <w:r>
+        <w:t>“SHE BETRAYED ME”</w:t>
+      </w:r>
+    </w:p>
+    <w:p>
+      <w:pPr>
+        <w:pStyle w:val="ListParagraph"/>
+        <w:numPr>
+          <w:ilvl w:val="0"/>
+          <w:numId w:val="1"/>
+        </w:numPr>
+      </w:pPr>
+      <w:r>
+        <w:t>Oliver talks about what he would do behind his back</w:t>
+      </w:r>
+    </w:p>
+    <w:p>
+      <w:pPr>
+        <w:pStyle w:val="ListParagraph"/>
+        <w:numPr>
+          <w:ilvl w:val="1"/>
+          <w:numId w:val="1"/>
+        </w:numPr>
+      </w:pPr>
+      <w:r>
+        <w:t>“</w:t>
+      </w:r>
+      <w:r>
+        <w:br/>
+        <w:t>“I would ALWAYS complain to my mum about you”</w:t>
+      </w:r>
+    </w:p>
+    <w:p>
+      <w:pPr>
+        <w:pStyle w:val="ListParagraph"/>
+        <w:numPr>
+          <w:ilvl w:val="1"/>
+          <w:numId w:val="1"/>
+        </w:numPr>
+      </w:pPr>
+      <w:r>
+        <w:t>“Any time you shat on another race”</w:t>
+      </w:r>
+    </w:p>
+    <w:p>
+      <w:pPr>
+        <w:pStyle w:val="ListParagraph"/>
+        <w:numPr>
+          <w:ilvl w:val="1"/>
+          <w:numId w:val="1"/>
+        </w:numPr>
+      </w:pPr>
+      <w:r>
+        <w:t>“Look at this chinese person, this aboriginal person, this random person that has NOTHING to do with me”</w:t>
+      </w:r>
+    </w:p>
+    <w:p>
+      <w:pPr>
+        <w:pStyle w:val="ListParagraph"/>
+        <w:numPr>
+          <w:ilvl w:val="1"/>
+          <w:numId w:val="1"/>
+        </w:numPr>
+      </w:pPr>
+      <w:r>
+        <w:t>Dad “that has nothing to do with anything”</w:t>
+      </w:r>
+      <w:r>
+        <w:br/>
+        <w:t>Oliver: “That has everything to do with EVERYTHING”</w:t>
+      </w:r>
+      <w:r>
+        <w:br/>
+        <w:t>Oliver: “WHY do you think I was so calm about it”</w:t>
+      </w:r>
+      <w:r>
+        <w:br/>
+        <w:t>Dad: “… you knew”</w:t>
+      </w:r>
+      <w:r>
+        <w:br/>
+        <w:t>Oliver: “…Y-Yes.”</w:t>
+      </w:r>
+      <w:r>
+        <w:br/>
+        <w:t>Oliver: “B-But she was- she was unhappy before this”</w:t>
+      </w:r>
+      <w:r>
+        <w:br/>
+        <w:t>Oliver: “She was going to break it off until she met him”</w:t>
+      </w:r>
+      <w:r>
+        <w:br/>
+        <w:t>Dad: “you KNEW”</w:t>
+      </w:r>
+      <w:r>
+        <w:br/>
+        <w:t>Oliver: “I- yes, I-, I-</w:t>
+      </w:r>
+      <w:r>
+        <w:br/>
+        <w:t>*stops car*</w:t>
+      </w:r>
+      <w:r>
+        <w:br/>
+        <w:t>Oliver: “Look… I promise this looks really bad”</w:t>
+      </w:r>
+      <w:r>
+        <w:br/>
+        <w:t>Oliver: “She really wasn’t planning on cheating”</w:t>
+      </w:r>
+      <w:r>
+        <w:br/>
+        <w:t>Oliver: “She met him like, 3 months ago, and she told me that she would have to break it off to make it right”</w:t>
+      </w:r>
+      <w:r>
+        <w:br/>
+        <w:t>Dad: “WHY DIDN’T YOU FUCKING TELL ME FOR 3 MONTHS?”</w:t>
+      </w:r>
+      <w:r>
+        <w:br/>
+      </w:r>
+    </w:p>
+    <w:p/>
+    <w:p>
+      <w:pPr>
+        <w:pStyle w:val="ListParagraph"/>
+        <w:numPr>
+          <w:ilvl w:val="0"/>
+          <w:numId w:val="1"/>
+        </w:numPr>
+      </w:pPr>
+      <w:r>
         <w:t>Come with me.</w:t>
       </w:r>
     </w:p>
@@ -84,15 +276,7 @@
         </w:numPr>
       </w:pPr>
       <w:r>
-        <w:t xml:space="preserve">What happened to her. Why does she want to be </w:t>
-      </w:r>
-      <w:proofErr w:type="spellStart"/>
-      <w:r>
-        <w:t>Austraian</w:t>
-      </w:r>
-      <w:proofErr w:type="spellEnd"/>
-      <w:r>
-        <w:t xml:space="preserve"> so fucking badly.</w:t>
+        <w:t>What happened to her. Why does she want to be Austraian so fucking badly.</w:t>
       </w:r>
     </w:p>
     <w:p>
@@ -124,31 +308,13 @@
       </w:r>
       <w:r>
         <w:br/>
-        <w:t>“</w:t>
-      </w:r>
-      <w:proofErr w:type="spellStart"/>
-      <w:r>
-        <w:t>Eveyrtime</w:t>
-      </w:r>
-      <w:proofErr w:type="spellEnd"/>
-      <w:r>
-        <w:t xml:space="preserve"> you walk into my </w:t>
-      </w:r>
-      <w:proofErr w:type="gramStart"/>
-      <w:r>
-        <w:t>room,</w:t>
-      </w:r>
-      <w:proofErr w:type="gramEnd"/>
-      <w:r>
-        <w:t xml:space="preserve"> you shit on me like </w:t>
-      </w:r>
-      <w:proofErr w:type="spellStart"/>
-      <w:r>
-        <w:t>im</w:t>
-      </w:r>
-      <w:proofErr w:type="spellEnd"/>
-      <w:r>
-        <w:t xml:space="preserve"> your mistake” </w:t>
+        <w:t xml:space="preserve">“Eveyrtime you walk into my room, you shit on me like im your mistake” </w:t>
+      </w:r>
+    </w:p>
+    <w:p/>
+    <w:p>
+      <w:r>
+        <w:t>https://chatgpt.com/c/68303830-1e94-800e-969d-c535aa371d5c</w:t>
       </w:r>
     </w:p>
     <w:sectPr>

</xml_diff>